<commit_message>
reduced size of card boxes when hovering
</commit_message>
<xml_diff>
--- a/Documentation.docx
+++ b/Documentation.docx
@@ -6,6 +6,10 @@
       <w:pPr>
         <w:jc w:val="center"/>
         <w:rPr>
+          <w:rFonts w:ascii="Lucida Sans Unicode" w:eastAsia="Times New Roman" w:hAnsi="Lucida Sans Unicode" w:cs="Lucida Sans Unicode"/>
+          <w:b/>
+          <w:color w:val="565A5C"/>
+          <w:spacing w:val="3"/>
           <w:sz w:val="32"/>
           <w:szCs w:val="32"/>
         </w:rPr>
@@ -20,8 +24,30 @@
           <w:sz w:val="32"/>
           <w:szCs w:val="32"/>
         </w:rPr>
-        <w:t>Hunt Project 1 Documentation</w:t>
-      </w:r>
+        <w:t>P</w:t>
+      </w:r>
+      <w:bookmarkStart w:id="1" w:name="_GoBack"/>
+      <w:bookmarkEnd w:id="1"/>
+      <w:r>
+        <w:rPr>
+          <w:rFonts w:ascii="Lucida Sans Unicode" w:eastAsia="Times New Roman" w:hAnsi="Lucida Sans Unicode" w:cs="Lucida Sans Unicode"/>
+          <w:b/>
+          <w:color w:val="565A5C"/>
+          <w:spacing w:val="3"/>
+          <w:sz w:val="32"/>
+          <w:szCs w:val="32"/>
+        </w:rPr>
+        <w:t>roject 1 Documentation</w:t>
+      </w:r>
+    </w:p>
+    <w:p>
+      <w:pPr>
+        <w:jc w:val="center"/>
+        <w:rPr>
+          <w:sz w:val="32"/>
+          <w:szCs w:val="32"/>
+        </w:rPr>
+      </w:pPr>
     </w:p>
     <w:bookmarkEnd w:id="0"/>
     <w:p>
@@ -383,6 +409,7 @@
           <w:spacing w:val="3"/>
           <w:szCs w:val="24"/>
         </w:rPr>
+        <w:lastRenderedPageBreak/>
         <w:t>Better balance for the fights would definitely be beneficial.</w:t>
       </w:r>
     </w:p>
@@ -402,7 +429,6 @@
           <w:spacing w:val="3"/>
           <w:szCs w:val="24"/>
         </w:rPr>
-        <w:lastRenderedPageBreak/>
         <w:t>A way to decide what stats your character has a greater chance of increasing if it wins a death match.</w:t>
       </w:r>
     </w:p>
@@ -687,6 +713,7 @@
           <w:spacing w:val="3"/>
           <w:szCs w:val="24"/>
         </w:rPr>
+        <w:lastRenderedPageBreak/>
         <w:t>I also learned a lot of new CSS</w:t>
       </w:r>
       <w:r>
@@ -765,20 +792,8 @@
           <w:spacing w:val="3"/>
           <w:szCs w:val="24"/>
         </w:rPr>
-        <w:t xml:space="preserve">Also using transform: scale(x); can </w:t>
-      </w:r>
-      <w:r>
-        <w:rPr>
-          <w:rFonts w:ascii="Lucida Sans Unicode" w:eastAsia="Times New Roman" w:hAnsi="Lucida Sans Unicode" w:cs="Lucida Sans Unicode"/>
-          <w:color w:val="565A5C"/>
-          <w:spacing w:val="3"/>
-          <w:szCs w:val="24"/>
-        </w:rPr>
-        <w:lastRenderedPageBreak/>
-        <w:t>increase the size of an element without affecting other elements spacing around it even if their spacing is relative to the element being transformed.</w:t>
-      </w:r>
-      <w:bookmarkStart w:id="1" w:name="_GoBack"/>
-      <w:bookmarkEnd w:id="1"/>
+        <w:t>Also using transform: scale(x); can increase the size of an element without affecting other elements spacing around it even if their spacing is relative to the element being transformed.</w:t>
+      </w:r>
       <w:r>
         <w:rPr>
           <w:rFonts w:ascii="Lucida Sans Unicode" w:eastAsia="Times New Roman" w:hAnsi="Lucida Sans Unicode" w:cs="Lucida Sans Unicode"/>
@@ -787,7 +802,45 @@
           <w:szCs w:val="24"/>
         </w:rPr>
         <w:br/>
-        <w:t xml:space="preserve">I tried to spend a good amount of time making the UI good feedback, and make it satisfying to use, even though its not great. </w:t>
+        <w:t xml:space="preserve">I tried to spend a good amount of time making the UI good feedback, and make it satisfying to use, even though </w:t>
+      </w:r>
+      <w:proofErr w:type="spellStart"/>
+      <w:r>
+        <w:rPr>
+          <w:rFonts w:ascii="Lucida Sans Unicode" w:eastAsia="Times New Roman" w:hAnsi="Lucida Sans Unicode" w:cs="Lucida Sans Unicode"/>
+          <w:color w:val="565A5C"/>
+          <w:spacing w:val="3"/>
+          <w:szCs w:val="24"/>
+        </w:rPr>
+        <w:t>its</w:t>
+      </w:r>
+      <w:proofErr w:type="spellEnd"/>
+      <w:r>
+        <w:rPr>
+          <w:rFonts w:ascii="Lucida Sans Unicode" w:eastAsia="Times New Roman" w:hAnsi="Lucida Sans Unicode" w:cs="Lucida Sans Unicode"/>
+          <w:color w:val="565A5C"/>
+          <w:spacing w:val="3"/>
+          <w:szCs w:val="24"/>
+        </w:rPr>
+        <w:t xml:space="preserve"> not great</w:t>
+      </w:r>
+      <w:r>
+        <w:rPr>
+          <w:rFonts w:ascii="Lucida Sans Unicode" w:eastAsia="Times New Roman" w:hAnsi="Lucida Sans Unicode" w:cs="Lucida Sans Unicode"/>
+          <w:color w:val="565A5C"/>
+          <w:spacing w:val="3"/>
+          <w:szCs w:val="24"/>
+        </w:rPr>
+        <w:t xml:space="preserve"> in some ways</w:t>
+      </w:r>
+      <w:r>
+        <w:rPr>
+          <w:rFonts w:ascii="Lucida Sans Unicode" w:eastAsia="Times New Roman" w:hAnsi="Lucida Sans Unicode" w:cs="Lucida Sans Unicode"/>
+          <w:color w:val="565A5C"/>
+          <w:spacing w:val="3"/>
+          <w:szCs w:val="24"/>
+        </w:rPr>
+        <w:t>.</w:t>
       </w:r>
     </w:p>
     <w:sectPr>

</xml_diff>